<commit_message>
wykonano część powtórki materiału
</commit_message>
<xml_diff>
--- a/Egzamin Oracle/Exam1.docx
+++ b/Egzamin Oracle/Exam1.docx
@@ -1,6 +1,6 @@
 
 <file path=word/document.xml><?xml version="1.0" encoding="utf-8"?>
-<w:document xmlns:wpc="http://schemas.microsoft.com/office/word/2010/wordprocessingCanvas" xmlns:cx="http://schemas.microsoft.com/office/drawing/2014/chartex" xmlns:cx1="http://schemas.microsoft.com/office/drawing/2015/9/8/chartex" xmlns:cx2="http://schemas.microsoft.com/office/drawing/2015/10/21/chartex" xmlns:cx3="http://schemas.microsoft.com/office/drawing/2016/5/9/chartex" xmlns:cx4="http://schemas.microsoft.com/office/drawing/2016/5/10/chartex" xmlns:cx5="http://schemas.microsoft.com/office/drawing/2016/5/11/chartex" xmlns:cx6="http://schemas.microsoft.com/office/drawing/2016/5/12/chartex" xmlns:cx7="http://schemas.microsoft.com/office/drawing/2016/5/13/chartex" xmlns:cx8="http://schemas.microsoft.com/office/drawing/2016/5/14/chartex" xmlns:mc="http://schemas.openxmlformats.org/markup-compatibility/2006" xmlns:aink="http://schemas.microsoft.com/office/drawing/2016/ink" xmlns:am3d="http://schemas.microsoft.com/office/drawing/2017/model3d" xmlns:o="urn:schemas-microsoft-com:office:office" xmlns:r="http://schemas.openxmlformats.org/officeDocument/2006/relationships" xmlns:m="http://schemas.openxmlformats.org/officeDocument/2006/math" xmlns:v="urn:schemas-microsoft-com:vml" xmlns:wp14="http://schemas.microsoft.com/office/word/2010/wordprocessingDrawing" xmlns:wp="http://schemas.openxmlformats.org/drawingml/2006/wordprocessingDrawing" xmlns:w10="urn:schemas-microsoft-com:office:word" xmlns:w="http://schemas.openxmlformats.org/wordprocessingml/2006/main" xmlns:w14="http://schemas.microsoft.com/office/word/2010/wordml" xmlns:w15="http://schemas.microsoft.com/office/word/2012/wordml" xmlns:w16cid="http://schemas.microsoft.com/office/word/2016/wordml/cid" xmlns:w16se="http://schemas.microsoft.com/office/word/2015/wordml/symex" xmlns:wpg="http://schemas.microsoft.com/office/word/2010/wordprocessingGroup" xmlns:wpi="http://schemas.microsoft.com/office/word/2010/wordprocessingInk" xmlns:wne="http://schemas.microsoft.com/office/word/2006/wordml" xmlns:wps="http://schemas.microsoft.com/office/word/2010/wordprocessingShape" mc:Ignorable="w14 w15 w16se w16cid wp14">
+<w:document xmlns:wpc="http://schemas.microsoft.com/office/word/2010/wordprocessingCanvas" xmlns:mc="http://schemas.openxmlformats.org/markup-compatibility/2006" xmlns:o="urn:schemas-microsoft-com:office:office" xmlns:r="http://schemas.openxmlformats.org/officeDocument/2006/relationships" xmlns:m="http://schemas.openxmlformats.org/officeDocument/2006/math" xmlns:v="urn:schemas-microsoft-com:vml" xmlns:wp14="http://schemas.microsoft.com/office/word/2010/wordprocessingDrawing" xmlns:wp="http://schemas.openxmlformats.org/drawingml/2006/wordprocessingDrawing" xmlns:w10="urn:schemas-microsoft-com:office:word" xmlns:w="http://schemas.openxmlformats.org/wordprocessingml/2006/main" xmlns:w14="http://schemas.microsoft.com/office/word/2010/wordml" xmlns:w15="http://schemas.microsoft.com/office/word/2012/wordml" xmlns:wpg="http://schemas.microsoft.com/office/word/2010/wordprocessingGroup" xmlns:wpi="http://schemas.microsoft.com/office/word/2010/wordprocessingInk" xmlns:wne="http://schemas.microsoft.com/office/word/2006/wordml" xmlns:wps="http://schemas.microsoft.com/office/word/2010/wordprocessingShape" mc:Ignorable="w14 w15 wp14">
   <w:body>
     <w:p>
       <w:r>
@@ -17,8 +17,13 @@
         <w:t xml:space="preserve">Przypomnieć </w:t>
       </w:r>
       <w:r>
-        <w:t>Metody ArrayList</w:t>
-      </w:r>
+        <w:t xml:space="preserve">Metody </w:t>
+      </w:r>
+      <w:proofErr w:type="spellStart"/>
+      <w:r>
+        <w:t>ArrayList</w:t>
+      </w:r>
+      <w:proofErr w:type="spellEnd"/>
       <w:r>
         <w:t xml:space="preserve"> (m.in. jakie argumenty przyjmują</w:t>
       </w:r>
@@ -31,7 +36,31 @@
     </w:p>
     <w:p>
       <w:r>
-        <w:t>Metoda main – czy można wywołać manulanie, czy można użyć nazwy main do tworzenia innych metod</w:t>
+        <w:t xml:space="preserve">Metoda </w:t>
+      </w:r>
+      <w:proofErr w:type="spellStart"/>
+      <w:r>
+        <w:t>main</w:t>
+      </w:r>
+      <w:proofErr w:type="spellEnd"/>
+      <w:r>
+        <w:t xml:space="preserve"> – czy można wywołać </w:t>
+      </w:r>
+      <w:proofErr w:type="spellStart"/>
+      <w:r>
+        <w:t>manulanie</w:t>
+      </w:r>
+      <w:proofErr w:type="spellEnd"/>
+      <w:r>
+        <w:t xml:space="preserve">, czy można użyć nazwy </w:t>
+      </w:r>
+      <w:proofErr w:type="spellStart"/>
+      <w:r>
+        <w:t>main</w:t>
+      </w:r>
+      <w:proofErr w:type="spellEnd"/>
+      <w:r>
+        <w:t xml:space="preserve"> do tworzenia innych metod</w:t>
       </w:r>
       <w:r>
         <w:t>.</w:t>
@@ -39,17 +68,57 @@
     </w:p>
     <w:p>
       <w:r>
-        <w:t xml:space="preserve">W ogóle przejrzyj wszystkie metody i konstruktory: Data, Czas, StringBuilder, ArrayList. </w:t>
-      </w:r>
-    </w:p>
-    <w:p>
-      <w:r>
-        <w:t>String a = „aaa”</w:t>
-      </w:r>
-    </w:p>
-    <w:p>
-      <w:r>
-        <w:t xml:space="preserve"> A+=null;</w:t>
+        <w:t xml:space="preserve">W ogóle przejrzyj wszystkie metody i </w:t>
+      </w:r>
+      <w:proofErr w:type="spellStart"/>
+      <w:r>
+        <w:t>konstruktory</w:t>
+      </w:r>
+      <w:proofErr w:type="spellEnd"/>
+      <w:r>
+        <w:t xml:space="preserve">: Data, Czas, </w:t>
+      </w:r>
+      <w:proofErr w:type="spellStart"/>
+      <w:r>
+        <w:t>StringBuilder</w:t>
+      </w:r>
+      <w:proofErr w:type="spellEnd"/>
+      <w:r>
+        <w:t xml:space="preserve">, </w:t>
+      </w:r>
+      <w:proofErr w:type="spellStart"/>
+      <w:r>
+        <w:t>ArrayList</w:t>
+      </w:r>
+      <w:proofErr w:type="spellEnd"/>
+      <w:r>
+        <w:t xml:space="preserve">. </w:t>
+      </w:r>
+    </w:p>
+    <w:p>
+      <w:r>
+        <w:t>String a = „</w:t>
+      </w:r>
+      <w:proofErr w:type="spellStart"/>
+      <w:r>
+        <w:t>aaa</w:t>
+      </w:r>
+      <w:proofErr w:type="spellEnd"/>
+      <w:r>
+        <w:t>”</w:t>
+      </w:r>
+    </w:p>
+    <w:p>
+      <w:r>
+        <w:t xml:space="preserve"> A+=</w:t>
+      </w:r>
+      <w:proofErr w:type="spellStart"/>
+      <w:r>
+        <w:t>null</w:t>
+      </w:r>
+      <w:proofErr w:type="spellEnd"/>
+      <w:r>
+        <w:t>;</w:t>
       </w:r>
     </w:p>
     <w:p>
@@ -63,8 +132,13 @@
       </w:r>
     </w:p>
     <w:p>
-      <w:r>
-        <w:t xml:space="preserve">Abrupty </w:t>
+      <w:proofErr w:type="spellStart"/>
+      <w:r>
+        <w:t>Abrupty</w:t>
+      </w:r>
+      <w:proofErr w:type="spellEnd"/>
+      <w:r>
+        <w:t xml:space="preserve"> </w:t>
       </w:r>
       <w:r>
         <w:t>–</w:t>
@@ -75,7 +149,180 @@
     </w:p>
     <w:p>
       <w:r>
-        <w:t>Pętla switch do powtórki</w:t>
+        <w:t xml:space="preserve">Pętla </w:t>
+      </w:r>
+      <w:proofErr w:type="spellStart"/>
+      <w:r>
+        <w:t>switch</w:t>
+      </w:r>
+      <w:proofErr w:type="spellEnd"/>
+      <w:r>
+        <w:t xml:space="preserve"> do powtórki</w:t>
+      </w:r>
+    </w:p>
+    <w:p/>
+    <w:p>
+      <w:pPr>
+        <w:pStyle w:val="Nagwek1"/>
+      </w:pPr>
+      <w:r>
+        <w:t>Exam2</w:t>
+      </w:r>
+    </w:p>
+    <w:p>
+      <w:r>
+        <w:t xml:space="preserve">Inkrementacja </w:t>
+      </w:r>
+      <w:proofErr w:type="spellStart"/>
+      <w:r>
+        <w:t>wraperów</w:t>
+      </w:r>
+      <w:proofErr w:type="spellEnd"/>
+    </w:p>
+    <w:p>
+      <w:proofErr w:type="spellStart"/>
+      <w:r>
+        <w:t>ArrayList</w:t>
+      </w:r>
+      <w:proofErr w:type="spellEnd"/>
+      <w:r>
+        <w:t xml:space="preserve"> clone() – czy wykonuje klonowanie głębokie?</w:t>
+      </w:r>
+    </w:p>
+    <w:p>
+      <w:proofErr w:type="spellStart"/>
+      <w:r>
+        <w:t>LocalDate</w:t>
+      </w:r>
+      <w:proofErr w:type="spellEnd"/>
+      <w:r>
+        <w:t xml:space="preserve"> </w:t>
+      </w:r>
+      <w:proofErr w:type="spellStart"/>
+      <w:r>
+        <w:t>equals</w:t>
+      </w:r>
+      <w:proofErr w:type="spellEnd"/>
+      <w:r>
+        <w:t>()</w:t>
+      </w:r>
+    </w:p>
+    <w:p>
+      <w:r>
+        <w:t>Period – ujemne liczby</w:t>
+      </w:r>
+      <w:r>
+        <w:t xml:space="preserve">, </w:t>
+      </w:r>
+      <w:proofErr w:type="spellStart"/>
+      <w:r>
+        <w:t>LocalDate</w:t>
+      </w:r>
+      <w:proofErr w:type="spellEnd"/>
+      <w:r>
+        <w:t xml:space="preserve"> – daty przed naszą erą?</w:t>
+      </w:r>
+    </w:p>
+    <w:p>
+      <w:proofErr w:type="spellStart"/>
+      <w:r>
+        <w:t>Konstruktory</w:t>
+      </w:r>
+      <w:proofErr w:type="spellEnd"/>
+      <w:r>
+        <w:t xml:space="preserve"> </w:t>
+      </w:r>
+      <w:proofErr w:type="spellStart"/>
+      <w:r>
+        <w:t>wraperrów</w:t>
+      </w:r>
+      <w:proofErr w:type="spellEnd"/>
+    </w:p>
+    <w:p>
+      <w:proofErr w:type="spellStart"/>
+      <w:r>
+        <w:t>Intger</w:t>
+      </w:r>
+      <w:proofErr w:type="spellEnd"/>
+      <w:r>
+        <w:t>==</w:t>
+      </w:r>
+      <w:proofErr w:type="spellStart"/>
+      <w:r>
+        <w:t>Integer</w:t>
+      </w:r>
+      <w:proofErr w:type="spellEnd"/>
+      <w:r>
+        <w:t xml:space="preserve">, </w:t>
+      </w:r>
+      <w:proofErr w:type="spellStart"/>
+      <w:r>
+        <w:t>Double</w:t>
+      </w:r>
+      <w:proofErr w:type="spellEnd"/>
+      <w:r>
+        <w:t>==</w:t>
+      </w:r>
+      <w:proofErr w:type="spellStart"/>
+      <w:r>
+        <w:t>Integer</w:t>
+      </w:r>
+      <w:proofErr w:type="spellEnd"/>
+    </w:p>
+    <w:p>
+      <w:r>
+        <w:t xml:space="preserve">Czy Stringi powstające z konkatenacji trafiają do </w:t>
+      </w:r>
+      <w:proofErr w:type="spellStart"/>
+      <w:r>
+        <w:t>StringPool</w:t>
+      </w:r>
+      <w:proofErr w:type="spellEnd"/>
+      <w:r>
+        <w:t xml:space="preserve"> i co ma do tego modyfikator </w:t>
+      </w:r>
+      <w:proofErr w:type="spellStart"/>
+      <w:r>
+        <w:t>final</w:t>
+      </w:r>
+      <w:proofErr w:type="spellEnd"/>
+      <w:r>
+        <w:t>?</w:t>
+      </w:r>
+    </w:p>
+    <w:p>
+      <w:r>
+        <w:t xml:space="preserve">6, 7, </w:t>
+      </w:r>
+      <w:r>
+        <w:t>16, 18,21,22,</w:t>
+      </w:r>
+      <w:r>
+        <w:t>24</w:t>
+      </w:r>
+      <w:r>
+        <w:t>,32</w:t>
+      </w:r>
+      <w:r>
+        <w:t>,33</w:t>
+      </w:r>
+      <w:r>
+        <w:t>,34</w:t>
+      </w:r>
+      <w:r>
+        <w:t>,51</w:t>
+      </w:r>
+      <w:r>
+        <w:t>,57</w:t>
+      </w:r>
+      <w:r>
+        <w:t>,58,59</w:t>
+      </w:r>
+      <w:r>
+        <w:t>,60</w:t>
+      </w:r>
+      <w:r>
+        <w:t>,62,68</w:t>
       </w:r>
       <w:bookmarkStart w:id="0" w:name="_GoBack"/>
       <w:bookmarkEnd w:id="0"/>
@@ -91,7 +338,7 @@
 </file>
 
 <file path=word/styles.xml><?xml version="1.0" encoding="utf-8"?>
-<w:styles xmlns:mc="http://schemas.openxmlformats.org/markup-compatibility/2006" xmlns:r="http://schemas.openxmlformats.org/officeDocument/2006/relationships" xmlns:w="http://schemas.openxmlformats.org/wordprocessingml/2006/main" xmlns:w14="http://schemas.microsoft.com/office/word/2010/wordml" xmlns:w15="http://schemas.microsoft.com/office/word/2012/wordml" xmlns:w16cid="http://schemas.microsoft.com/office/word/2016/wordml/cid" xmlns:w16se="http://schemas.microsoft.com/office/word/2015/wordml/symex" mc:Ignorable="w14 w15 w16se w16cid">
+<w:styles xmlns:mc="http://schemas.openxmlformats.org/markup-compatibility/2006" xmlns:r="http://schemas.openxmlformats.org/officeDocument/2006/relationships" xmlns:w="http://schemas.openxmlformats.org/wordprocessingml/2006/main" xmlns:w14="http://schemas.microsoft.com/office/word/2010/wordml" xmlns:w15="http://schemas.microsoft.com/office/word/2012/wordml" mc:Ignorable="w14 w15">
   <w:docDefaults>
     <w:rPrDefault>
       <w:rPr>
@@ -107,7 +354,7 @@
       </w:pPr>
     </w:pPrDefault>
   </w:docDefaults>
-  <w:latentStyles w:defLockedState="0" w:defUIPriority="99" w:defSemiHidden="0" w:defUnhideWhenUsed="0" w:defQFormat="0" w:count="376">
+  <w:latentStyles w:defLockedState="0" w:defUIPriority="99" w:defSemiHidden="0" w:defUnhideWhenUsed="0" w:defQFormat="0" w:count="371">
     <w:lsdException w:name="Normal" w:uiPriority="0" w:qFormat="1"/>
     <w:lsdException w:name="heading 1" w:uiPriority="9" w:qFormat="1"/>
     <w:lsdException w:name="heading 2" w:semiHidden="1" w:uiPriority="9" w:unhideWhenUsed="1" w:qFormat="1"/>
@@ -213,6 +460,7 @@
     <w:lsdException w:name="HTML Sample" w:semiHidden="1" w:unhideWhenUsed="1"/>
     <w:lsdException w:name="HTML Typewriter" w:semiHidden="1" w:unhideWhenUsed="1"/>
     <w:lsdException w:name="HTML Variable" w:semiHidden="1" w:unhideWhenUsed="1"/>
+    <w:lsdException w:name="Normal Table" w:semiHidden="1" w:unhideWhenUsed="1"/>
     <w:lsdException w:name="annotation subject" w:semiHidden="1" w:unhideWhenUsed="1"/>
     <w:lsdException w:name="No List" w:semiHidden="1" w:unhideWhenUsed="1"/>
     <w:lsdException w:name="Outline List 1" w:semiHidden="1" w:unhideWhenUsed="1"/>
@@ -259,8 +507,10 @@
     <w:lsdException w:name="Table Subtle 2" w:semiHidden="1" w:unhideWhenUsed="1"/>
     <w:lsdException w:name="Table Web 1" w:semiHidden="1" w:unhideWhenUsed="1"/>
     <w:lsdException w:name="Table Web 2" w:semiHidden="1" w:unhideWhenUsed="1"/>
+    <w:lsdException w:name="Table Web 3" w:semiHidden="1" w:unhideWhenUsed="1"/>
     <w:lsdException w:name="Balloon Text" w:semiHidden="1" w:unhideWhenUsed="1"/>
     <w:lsdException w:name="Table Grid" w:uiPriority="39"/>
+    <w:lsdException w:name="Table Theme" w:semiHidden="1" w:unhideWhenUsed="1"/>
     <w:lsdException w:name="Placeholder Text" w:semiHidden="1"/>
     <w:lsdException w:name="No Spacing" w:uiPriority="1" w:qFormat="1"/>
     <w:lsdException w:name="Light Shading" w:uiPriority="60"/>
@@ -476,15 +726,31 @@
     <w:lsdException w:name="List Table 5 Dark Accent 6" w:uiPriority="50"/>
     <w:lsdException w:name="List Table 6 Colorful Accent 6" w:uiPriority="51"/>
     <w:lsdException w:name="List Table 7 Colorful Accent 6" w:uiPriority="52"/>
-    <w:lsdException w:name="Mention" w:semiHidden="1" w:unhideWhenUsed="1"/>
-    <w:lsdException w:name="Smart Hyperlink" w:semiHidden="1" w:unhideWhenUsed="1"/>
-    <w:lsdException w:name="Hashtag" w:semiHidden="1" w:unhideWhenUsed="1"/>
-    <w:lsdException w:name="Unresolved Mention" w:semiHidden="1" w:unhideWhenUsed="1"/>
-    <w:lsdException w:name="Smart Link" w:semiHidden="1" w:unhideWhenUsed="1"/>
   </w:latentStyles>
   <w:style w:type="paragraph" w:default="1" w:styleId="Normalny">
     <w:name w:val="Normal"/>
     <w:qFormat/>
+  </w:style>
+  <w:style w:type="paragraph" w:styleId="Nagwek1">
+    <w:name w:val="heading 1"/>
+    <w:basedOn w:val="Normalny"/>
+    <w:next w:val="Normalny"/>
+    <w:link w:val="Nagwek1Znak"/>
+    <w:uiPriority w:val="9"/>
+    <w:qFormat/>
+    <w:rsid w:val="00EA5A18"/>
+    <w:pPr>
+      <w:keepNext/>
+      <w:keepLines/>
+      <w:spacing w:before="240" w:after="0"/>
+      <w:outlineLvl w:val="0"/>
+    </w:pPr>
+    <w:rPr>
+      <w:rFonts w:asciiTheme="majorHAnsi" w:eastAsiaTheme="majorEastAsia" w:hAnsiTheme="majorHAnsi" w:cstheme="majorBidi"/>
+      <w:color w:val="2F5496" w:themeColor="accent1" w:themeShade="BF"/>
+      <w:sz w:val="32"/>
+      <w:szCs w:val="32"/>
+    </w:rPr>
   </w:style>
   <w:style w:type="character" w:default="1" w:styleId="Domylnaczcionkaakapitu">
     <w:name w:val="Default Paragraph Font"/>
@@ -512,6 +778,19 @@
     <w:uiPriority w:val="99"/>
     <w:semiHidden/>
     <w:unhideWhenUsed/>
+  </w:style>
+  <w:style w:type="character" w:customStyle="1" w:styleId="Nagwek1Znak">
+    <w:name w:val="Nagłówek 1 Znak"/>
+    <w:basedOn w:val="Domylnaczcionkaakapitu"/>
+    <w:link w:val="Nagwek1"/>
+    <w:uiPriority w:val="9"/>
+    <w:rsid w:val="00EA5A18"/>
+    <w:rPr>
+      <w:rFonts w:asciiTheme="majorHAnsi" w:eastAsiaTheme="majorEastAsia" w:hAnsiTheme="majorHAnsi" w:cstheme="majorBidi"/>
+      <w:color w:val="2F5496" w:themeColor="accent1" w:themeShade="BF"/>
+      <w:sz w:val="32"/>
+      <w:szCs w:val="32"/>
+    </w:rPr>
   </w:style>
 </w:styles>
 </file>

</xml_diff>